<commit_message>
ratings delete middleware left
</commit_message>
<xml_diff>
--- a/Plan.docx
+++ b/Plan.docx
@@ -172,7 +172,27 @@
           <w:szCs w:val="40"/>
           <w:lang w:val="en-US"/>
         </w:rPr>
-        <w:t>Error handing (main)</w:t>
+        <w:t>Error hand</w:t>
+      </w:r>
+      <w:r>
+        <w:rPr>
+          <w:rFonts w:cstheme="minorHAnsi"/>
+          <w:strike/>
+          <w:sz w:val="40"/>
+          <w:szCs w:val="40"/>
+          <w:lang w:val="en-US"/>
+        </w:rPr>
+        <w:t>l</w:t>
+      </w:r>
+      <w:r>
+        <w:rPr>
+          <w:rFonts w:cstheme="minorHAnsi"/>
+          <w:strike/>
+          <w:sz w:val="40"/>
+          <w:szCs w:val="40"/>
+          <w:lang w:val="en-US"/>
+        </w:rPr>
+        <w:t>ing (main)</w:t>
       </w:r>
     </w:p>
     <w:p>
@@ -210,14 +230,16 @@
         </w:numPr>
         <w:rPr>
           <w:rFonts w:cstheme="minorHAnsi"/>
-          <w:sz w:val="40"/>
-          <w:szCs w:val="40"/>
-          <w:lang w:val="en-US"/>
-        </w:rPr>
-      </w:pPr>
-      <w:r>
-        <w:rPr>
-          <w:rFonts w:cstheme="minorHAnsi"/>
+          <w:strike/>
+          <w:sz w:val="40"/>
+          <w:szCs w:val="40"/>
+          <w:lang w:val="en-US"/>
+        </w:rPr>
+      </w:pPr>
+      <w:r>
+        <w:rPr>
+          <w:rFonts w:cstheme="minorHAnsi"/>
+          <w:strike/>
           <w:sz w:val="40"/>
           <w:szCs w:val="40"/>
           <w:lang w:val="en-US"/>
@@ -234,14 +256,16 @@
         </w:numPr>
         <w:rPr>
           <w:rFonts w:cstheme="minorHAnsi"/>
-          <w:sz w:val="40"/>
-          <w:szCs w:val="40"/>
-          <w:lang w:val="en-US"/>
-        </w:rPr>
-      </w:pPr>
-      <w:r>
-        <w:rPr>
-          <w:rFonts w:cstheme="minorHAnsi"/>
+          <w:strike/>
+          <w:sz w:val="40"/>
+          <w:szCs w:val="40"/>
+          <w:lang w:val="en-US"/>
+        </w:rPr>
+      </w:pPr>
+      <w:r>
+        <w:rPr>
+          <w:rFonts w:cstheme="minorHAnsi"/>
+          <w:strike/>
           <w:sz w:val="40"/>
           <w:szCs w:val="40"/>
           <w:lang w:val="en-US"/>
@@ -258,14 +282,16 @@
         </w:numPr>
         <w:rPr>
           <w:rFonts w:cstheme="minorHAnsi"/>
-          <w:sz w:val="40"/>
-          <w:szCs w:val="40"/>
-          <w:lang w:val="en-US"/>
-        </w:rPr>
-      </w:pPr>
-      <w:r>
-        <w:rPr>
-          <w:rFonts w:cstheme="minorHAnsi"/>
+          <w:strike/>
+          <w:sz w:val="40"/>
+          <w:szCs w:val="40"/>
+          <w:lang w:val="en-US"/>
+        </w:rPr>
+      </w:pPr>
+      <w:r>
+        <w:rPr>
+          <w:rFonts w:cstheme="minorHAnsi"/>
+          <w:strike/>
           <w:sz w:val="40"/>
           <w:szCs w:val="40"/>
           <w:lang w:val="en-US"/>
@@ -282,14 +308,16 @@
         </w:numPr>
         <w:rPr>
           <w:rFonts w:cstheme="minorHAnsi"/>
-          <w:sz w:val="40"/>
-          <w:szCs w:val="40"/>
-          <w:lang w:val="en-US"/>
-        </w:rPr>
-      </w:pPr>
-      <w:r>
-        <w:rPr>
-          <w:rFonts w:cstheme="minorHAnsi"/>
+          <w:strike/>
+          <w:sz w:val="40"/>
+          <w:szCs w:val="40"/>
+          <w:lang w:val="en-US"/>
+        </w:rPr>
+      </w:pPr>
+      <w:r>
+        <w:rPr>
+          <w:rFonts w:cstheme="minorHAnsi"/>
+          <w:strike/>
           <w:sz w:val="40"/>
           <w:szCs w:val="40"/>
           <w:lang w:val="en-US"/>
@@ -300,6 +328,7 @@
       <w:r>
         <w:rPr>
           <w:rFonts w:cstheme="minorHAnsi"/>
+          <w:strike/>
           <w:sz w:val="40"/>
           <w:szCs w:val="40"/>
           <w:lang w:val="en-US"/>
@@ -310,6 +339,7 @@
       <w:r>
         <w:rPr>
           <w:rFonts w:cstheme="minorHAnsi"/>
+          <w:strike/>
           <w:sz w:val="40"/>
           <w:szCs w:val="40"/>
           <w:lang w:val="en-US"/>
@@ -326,6 +356,68 @@
         </w:numPr>
         <w:rPr>
           <w:rFonts w:cstheme="minorHAnsi"/>
+          <w:strike/>
+          <w:sz w:val="40"/>
+          <w:szCs w:val="40"/>
+          <w:lang w:val="en-US"/>
+        </w:rPr>
+      </w:pPr>
+      <w:proofErr w:type="spellStart"/>
+      <w:r>
+        <w:rPr>
+          <w:rFonts w:cstheme="minorHAnsi"/>
+          <w:strike/>
+          <w:sz w:val="40"/>
+          <w:szCs w:val="40"/>
+          <w:lang w:val="en-US"/>
+        </w:rPr>
+        <w:t>Impelment</w:t>
+      </w:r>
+      <w:proofErr w:type="spellEnd"/>
+      <w:r>
+        <w:rPr>
+          <w:rFonts w:cstheme="minorHAnsi"/>
+          <w:strike/>
+          <w:sz w:val="40"/>
+          <w:szCs w:val="40"/>
+          <w:lang w:val="en-US"/>
+        </w:rPr>
+        <w:t xml:space="preserve"> password reset</w:t>
+      </w:r>
+    </w:p>
+    <w:p>
+      <w:pPr>
+        <w:pStyle w:val="a3"/>
+        <w:numPr>
+          <w:ilvl w:val="0"/>
+          <w:numId w:val="2"/>
+        </w:numPr>
+        <w:rPr>
+          <w:rFonts w:cstheme="minorHAnsi"/>
+          <w:sz w:val="40"/>
+          <w:szCs w:val="40"/>
+          <w:lang w:val="en-US"/>
+        </w:rPr>
+      </w:pPr>
+      <w:r>
+        <w:rPr>
+          <w:rFonts w:cstheme="minorHAnsi"/>
+          <w:sz w:val="40"/>
+          <w:szCs w:val="40"/>
+          <w:lang w:val="en-US"/>
+        </w:rPr>
+        <w:t>Password update</w:t>
+      </w:r>
+    </w:p>
+    <w:p>
+      <w:pPr>
+        <w:pStyle w:val="a3"/>
+        <w:numPr>
+          <w:ilvl w:val="0"/>
+          <w:numId w:val="2"/>
+        </w:numPr>
+        <w:rPr>
+          <w:rFonts w:cstheme="minorHAnsi"/>
           <w:sz w:val="40"/>
           <w:szCs w:val="40"/>
           <w:lang w:val="en-US"/>
@@ -350,14 +442,16 @@
         </w:numPr>
         <w:rPr>
           <w:rFonts w:cstheme="minorHAnsi"/>
-          <w:sz w:val="40"/>
-          <w:szCs w:val="40"/>
-          <w:lang w:val="en-US"/>
-        </w:rPr>
-      </w:pPr>
-      <w:r>
-        <w:rPr>
-          <w:rFonts w:cstheme="minorHAnsi"/>
+          <w:strike/>
+          <w:sz w:val="40"/>
+          <w:szCs w:val="40"/>
+          <w:lang w:val="en-US"/>
+        </w:rPr>
+      </w:pPr>
+      <w:r>
+        <w:rPr>
+          <w:rFonts w:cstheme="minorHAnsi"/>
+          <w:strike/>
           <w:sz w:val="40"/>
           <w:szCs w:val="40"/>
           <w:lang w:val="en-US"/>
@@ -518,14 +612,16 @@
         </w:numPr>
         <w:rPr>
           <w:rFonts w:cstheme="minorHAnsi"/>
-          <w:sz w:val="40"/>
-          <w:szCs w:val="40"/>
-          <w:lang w:val="en-US"/>
-        </w:rPr>
-      </w:pPr>
-      <w:r>
-        <w:rPr>
-          <w:rFonts w:cstheme="minorHAnsi"/>
+          <w:strike/>
+          <w:sz w:val="40"/>
+          <w:szCs w:val="40"/>
+          <w:lang w:val="en-US"/>
+        </w:rPr>
+      </w:pPr>
+      <w:r>
+        <w:rPr>
+          <w:rFonts w:cstheme="minorHAnsi"/>
+          <w:strike/>
           <w:sz w:val="40"/>
           <w:szCs w:val="40"/>
           <w:lang w:val="en-US"/>
@@ -579,6 +675,30 @@
           <w:lang w:val="en-US"/>
         </w:rPr>
         <w:t>About</w:t>
+      </w:r>
+    </w:p>
+    <w:p>
+      <w:pPr>
+        <w:pStyle w:val="a3"/>
+        <w:numPr>
+          <w:ilvl w:val="0"/>
+          <w:numId w:val="2"/>
+        </w:numPr>
+        <w:rPr>
+          <w:rFonts w:cstheme="minorHAnsi"/>
+          <w:sz w:val="40"/>
+          <w:szCs w:val="40"/>
+          <w:lang w:val="en-US"/>
+        </w:rPr>
+      </w:pPr>
+      <w:r>
+        <w:rPr>
+          <w:rFonts w:cstheme="minorHAnsi"/>
+          <w:sz w:val="40"/>
+          <w:szCs w:val="40"/>
+          <w:lang w:val="en-US"/>
+        </w:rPr>
+        <w:t>Uploading photos</w:t>
       </w:r>
       <w:bookmarkStart w:id="0" w:name="_GoBack"/>
       <w:bookmarkEnd w:id="0"/>
@@ -599,6 +719,7 @@
           <w:szCs w:val="48"/>
           <w:lang w:val="en-US"/>
         </w:rPr>
+        <w:lastRenderedPageBreak/>
         <w:tab/>
       </w:r>
     </w:p>

</xml_diff>

<commit_message>
update product sizes done
</commit_message>
<xml_diff>
--- a/Plan.docx
+++ b/Plan.docx
@@ -1,6 +1,6 @@
 
 <file path=word/document.xml><?xml version="1.0" encoding="utf-8"?>
-<w:document xmlns:wpc="http://schemas.microsoft.com/office/word/2010/wordprocessingCanvas" xmlns:cx="http://schemas.microsoft.com/office/drawing/2014/chartex" xmlns:cx1="http://schemas.microsoft.com/office/drawing/2015/9/8/chartex" xmlns:mc="http://schemas.openxmlformats.org/markup-compatibility/2006" xmlns:o="urn:schemas-microsoft-com:office:office" xmlns:r="http://schemas.openxmlformats.org/officeDocument/2006/relationships" xmlns:m="http://schemas.openxmlformats.org/officeDocument/2006/math" xmlns:v="urn:schemas-microsoft-com:vml" xmlns:wp14="http://schemas.microsoft.com/office/word/2010/wordprocessingDrawing" xmlns:wp="http://schemas.openxmlformats.org/drawingml/2006/wordprocessingDrawing" xmlns:w10="urn:schemas-microsoft-com:office:word" xmlns:w="http://schemas.openxmlformats.org/wordprocessingml/2006/main" xmlns:w14="http://schemas.microsoft.com/office/word/2010/wordml" xmlns:w15="http://schemas.microsoft.com/office/word/2012/wordml" xmlns:w16se="http://schemas.microsoft.com/office/word/2015/wordml/symex" xmlns:wpg="http://schemas.microsoft.com/office/word/2010/wordprocessingGroup" xmlns:wpi="http://schemas.microsoft.com/office/word/2010/wordprocessingInk" xmlns:wne="http://schemas.microsoft.com/office/word/2006/wordml" xmlns:wps="http://schemas.microsoft.com/office/word/2010/wordprocessingShape" mc:Ignorable="w14 w15 w16se wp14">
+<w:document xmlns:wpc="http://schemas.microsoft.com/office/word/2010/wordprocessingCanvas" xmlns:cx="http://schemas.microsoft.com/office/drawing/2014/chartex" xmlns:mc="http://schemas.openxmlformats.org/markup-compatibility/2006" xmlns:o="urn:schemas-microsoft-com:office:office" xmlns:r="http://schemas.openxmlformats.org/officeDocument/2006/relationships" xmlns:m="http://schemas.openxmlformats.org/officeDocument/2006/math" xmlns:v="urn:schemas-microsoft-com:vml" xmlns:wp14="http://schemas.microsoft.com/office/word/2010/wordprocessingDrawing" xmlns:wp="http://schemas.openxmlformats.org/drawingml/2006/wordprocessingDrawing" xmlns:w10="urn:schemas-microsoft-com:office:word" xmlns:w="http://schemas.openxmlformats.org/wordprocessingml/2006/main" xmlns:w14="http://schemas.microsoft.com/office/word/2010/wordml" xmlns:w15="http://schemas.microsoft.com/office/word/2012/wordml" xmlns:w16se="http://schemas.microsoft.com/office/word/2015/wordml/symex" xmlns:wpg="http://schemas.microsoft.com/office/word/2010/wordprocessingGroup" xmlns:wpi="http://schemas.microsoft.com/office/word/2010/wordprocessingInk" xmlns:wne="http://schemas.microsoft.com/office/word/2006/wordml" xmlns:wps="http://schemas.microsoft.com/office/word/2010/wordprocessingShape" mc:Ignorable="w14 w15 w16se wp14">
   <w:body>
     <w:p>
       <w:pPr>
@@ -114,40 +114,16 @@
           <w:lang w:val="en-US"/>
         </w:rPr>
       </w:pPr>
-      <w:proofErr w:type="spellStart"/>
-      <w:r>
-        <w:rPr>
-          <w:rFonts w:cstheme="minorHAnsi"/>
-          <w:strike/>
-          <w:sz w:val="40"/>
-          <w:szCs w:val="40"/>
-          <w:lang w:val="en-US"/>
-        </w:rPr>
-        <w:t>CatchAsync</w:t>
-      </w:r>
-      <w:proofErr w:type="spellEnd"/>
-      <w:r>
-        <w:rPr>
-          <w:rFonts w:cstheme="minorHAnsi"/>
-          <w:strike/>
-          <w:sz w:val="40"/>
-          <w:szCs w:val="40"/>
-          <w:lang w:val="en-US"/>
-        </w:rPr>
-        <w:t xml:space="preserve"> and </w:t>
-      </w:r>
-      <w:proofErr w:type="spellStart"/>
-      <w:r>
-        <w:rPr>
-          <w:rFonts w:cstheme="minorHAnsi"/>
-          <w:strike/>
-          <w:sz w:val="40"/>
-          <w:szCs w:val="40"/>
-          <w:lang w:val="en-US"/>
-        </w:rPr>
-        <w:t>AppError</w:t>
-      </w:r>
-      <w:proofErr w:type="spellEnd"/>
+      <w:r>
+        <w:rPr>
+          <w:rFonts w:cstheme="minorHAnsi"/>
+          <w:strike/>
+          <w:sz w:val="40"/>
+          <w:szCs w:val="40"/>
+          <w:lang w:val="en-US"/>
+        </w:rPr>
+        <w:t>CatchAsync and AppError</w:t>
+      </w:r>
     </w:p>
     <w:p>
       <w:pPr>
@@ -322,20 +298,8 @@
           <w:szCs w:val="40"/>
           <w:lang w:val="en-US"/>
         </w:rPr>
-        <w:t xml:space="preserve">Implement </w:t>
-      </w:r>
-      <w:proofErr w:type="spellStart"/>
-      <w:r>
-        <w:rPr>
-          <w:rFonts w:cstheme="minorHAnsi"/>
-          <w:strike/>
-          <w:sz w:val="40"/>
-          <w:szCs w:val="40"/>
-          <w:lang w:val="en-US"/>
-        </w:rPr>
-        <w:t>auth</w:t>
-      </w:r>
-      <w:proofErr w:type="spellEnd"/>
+        <w:t>Implement auth</w:t>
+      </w:r>
       <w:r>
         <w:rPr>
           <w:rFonts w:cstheme="minorHAnsi"/>
@@ -362,46 +326,36 @@
           <w:lang w:val="en-US"/>
         </w:rPr>
       </w:pPr>
-      <w:proofErr w:type="spellStart"/>
-      <w:r>
-        <w:rPr>
-          <w:rFonts w:cstheme="minorHAnsi"/>
-          <w:strike/>
-          <w:sz w:val="40"/>
-          <w:szCs w:val="40"/>
-          <w:lang w:val="en-US"/>
-        </w:rPr>
-        <w:t>Impelment</w:t>
-      </w:r>
-      <w:proofErr w:type="spellEnd"/>
-      <w:r>
-        <w:rPr>
-          <w:rFonts w:cstheme="minorHAnsi"/>
-          <w:strike/>
-          <w:sz w:val="40"/>
-          <w:szCs w:val="40"/>
-          <w:lang w:val="en-US"/>
-        </w:rPr>
-        <w:t xml:space="preserve"> password reset</w:t>
-      </w:r>
-    </w:p>
-    <w:p>
-      <w:pPr>
-        <w:pStyle w:val="a3"/>
-        <w:numPr>
-          <w:ilvl w:val="0"/>
-          <w:numId w:val="2"/>
-        </w:numPr>
-        <w:rPr>
-          <w:rFonts w:cstheme="minorHAnsi"/>
-          <w:sz w:val="40"/>
-          <w:szCs w:val="40"/>
-          <w:lang w:val="en-US"/>
-        </w:rPr>
-      </w:pPr>
-      <w:r>
-        <w:rPr>
-          <w:rFonts w:cstheme="minorHAnsi"/>
+      <w:r>
+        <w:rPr>
+          <w:rFonts w:cstheme="minorHAnsi"/>
+          <w:strike/>
+          <w:sz w:val="40"/>
+          <w:szCs w:val="40"/>
+          <w:lang w:val="en-US"/>
+        </w:rPr>
+        <w:t>Impelment password reset</w:t>
+      </w:r>
+    </w:p>
+    <w:p>
+      <w:pPr>
+        <w:pStyle w:val="a3"/>
+        <w:numPr>
+          <w:ilvl w:val="0"/>
+          <w:numId w:val="2"/>
+        </w:numPr>
+        <w:rPr>
+          <w:rFonts w:cstheme="minorHAnsi"/>
+          <w:strike/>
+          <w:sz w:val="40"/>
+          <w:szCs w:val="40"/>
+          <w:lang w:val="en-US"/>
+        </w:rPr>
+      </w:pPr>
+      <w:r>
+        <w:rPr>
+          <w:rFonts w:cstheme="minorHAnsi"/>
+          <w:strike/>
           <w:sz w:val="40"/>
           <w:szCs w:val="40"/>
           <w:lang w:val="en-US"/>
@@ -418,14 +372,16 @@
         </w:numPr>
         <w:rPr>
           <w:rFonts w:cstheme="minorHAnsi"/>
-          <w:sz w:val="40"/>
-          <w:szCs w:val="40"/>
-          <w:lang w:val="en-US"/>
-        </w:rPr>
-      </w:pPr>
-      <w:r>
-        <w:rPr>
-          <w:rFonts w:cstheme="minorHAnsi"/>
+          <w:strike/>
+          <w:sz w:val="40"/>
+          <w:szCs w:val="40"/>
+          <w:lang w:val="en-US"/>
+        </w:rPr>
+      </w:pPr>
+      <w:r>
+        <w:rPr>
+          <w:rFonts w:cstheme="minorHAnsi"/>
+          <w:strike/>
           <w:sz w:val="40"/>
           <w:szCs w:val="40"/>
           <w:lang w:val="en-US"/>
@@ -468,14 +424,16 @@
         </w:numPr>
         <w:rPr>
           <w:rFonts w:cstheme="minorHAnsi"/>
-          <w:sz w:val="40"/>
-          <w:szCs w:val="40"/>
-          <w:lang w:val="en-US"/>
-        </w:rPr>
-      </w:pPr>
-      <w:r>
-        <w:rPr>
-          <w:rFonts w:cstheme="minorHAnsi"/>
+          <w:strike/>
+          <w:sz w:val="40"/>
+          <w:szCs w:val="40"/>
+          <w:lang w:val="en-US"/>
+        </w:rPr>
+      </w:pPr>
+      <w:r>
+        <w:rPr>
+          <w:rFonts w:cstheme="minorHAnsi"/>
+          <w:strike/>
           <w:sz w:val="40"/>
           <w:szCs w:val="40"/>
           <w:lang w:val="en-US"/>
@@ -492,14 +450,16 @@
         </w:numPr>
         <w:rPr>
           <w:rFonts w:cstheme="minorHAnsi"/>
-          <w:sz w:val="40"/>
-          <w:szCs w:val="40"/>
-          <w:lang w:val="en-US"/>
-        </w:rPr>
-      </w:pPr>
-      <w:r>
-        <w:rPr>
-          <w:rFonts w:cstheme="minorHAnsi"/>
+          <w:strike/>
+          <w:sz w:val="40"/>
+          <w:szCs w:val="40"/>
+          <w:lang w:val="en-US"/>
+        </w:rPr>
+      </w:pPr>
+      <w:r>
+        <w:rPr>
+          <w:rFonts w:cstheme="minorHAnsi"/>
+          <w:strike/>
           <w:sz w:val="40"/>
           <w:szCs w:val="40"/>
           <w:lang w:val="en-US"/>
@@ -516,14 +476,16 @@
         </w:numPr>
         <w:rPr>
           <w:rFonts w:cstheme="minorHAnsi"/>
-          <w:sz w:val="40"/>
-          <w:szCs w:val="40"/>
-          <w:lang w:val="en-US"/>
-        </w:rPr>
-      </w:pPr>
-      <w:r>
-        <w:rPr>
-          <w:rFonts w:cstheme="minorHAnsi"/>
+          <w:strike/>
+          <w:sz w:val="40"/>
+          <w:szCs w:val="40"/>
+          <w:lang w:val="en-US"/>
+        </w:rPr>
+      </w:pPr>
+      <w:r>
+        <w:rPr>
+          <w:rFonts w:cstheme="minorHAnsi"/>
+          <w:strike/>
           <w:sz w:val="40"/>
           <w:szCs w:val="40"/>
           <w:lang w:val="en-US"/>
@@ -540,14 +502,16 @@
         </w:numPr>
         <w:rPr>
           <w:rFonts w:cstheme="minorHAnsi"/>
-          <w:sz w:val="40"/>
-          <w:szCs w:val="40"/>
-          <w:lang w:val="en-US"/>
-        </w:rPr>
-      </w:pPr>
-      <w:r>
-        <w:rPr>
-          <w:rFonts w:cstheme="minorHAnsi"/>
+          <w:strike/>
+          <w:sz w:val="40"/>
+          <w:szCs w:val="40"/>
+          <w:lang w:val="en-US"/>
+        </w:rPr>
+      </w:pPr>
+      <w:r>
+        <w:rPr>
+          <w:rFonts w:cstheme="minorHAnsi"/>
+          <w:strike/>
           <w:sz w:val="40"/>
           <w:szCs w:val="40"/>
           <w:lang w:val="en-US"/>
@@ -564,14 +528,16 @@
         </w:numPr>
         <w:rPr>
           <w:rFonts w:cstheme="minorHAnsi"/>
-          <w:sz w:val="40"/>
-          <w:szCs w:val="40"/>
-          <w:lang w:val="en-US"/>
-        </w:rPr>
-      </w:pPr>
-      <w:r>
-        <w:rPr>
-          <w:rFonts w:cstheme="minorHAnsi"/>
+          <w:strike/>
+          <w:sz w:val="40"/>
+          <w:szCs w:val="40"/>
+          <w:lang w:val="en-US"/>
+        </w:rPr>
+      </w:pPr>
+      <w:r>
+        <w:rPr>
+          <w:rFonts w:cstheme="minorHAnsi"/>
+          <w:strike/>
           <w:sz w:val="40"/>
           <w:szCs w:val="40"/>
           <w:lang w:val="en-US"/>
@@ -588,14 +554,16 @@
         </w:numPr>
         <w:rPr>
           <w:rFonts w:cstheme="minorHAnsi"/>
-          <w:sz w:val="40"/>
-          <w:szCs w:val="40"/>
-          <w:lang w:val="en-US"/>
-        </w:rPr>
-      </w:pPr>
-      <w:r>
-        <w:rPr>
-          <w:rFonts w:cstheme="minorHAnsi"/>
+          <w:strike/>
+          <w:sz w:val="40"/>
+          <w:szCs w:val="40"/>
+          <w:lang w:val="en-US"/>
+        </w:rPr>
+      </w:pPr>
+      <w:r>
+        <w:rPr>
+          <w:rFonts w:cstheme="minorHAnsi"/>
+          <w:strike/>
           <w:sz w:val="40"/>
           <w:szCs w:val="40"/>
           <w:lang w:val="en-US"/>
@@ -627,6 +595,30 @@
           <w:lang w:val="en-US"/>
         </w:rPr>
         <w:t>Emails logic</w:t>
+      </w:r>
+    </w:p>
+    <w:p>
+      <w:pPr>
+        <w:pStyle w:val="a3"/>
+        <w:numPr>
+          <w:ilvl w:val="0"/>
+          <w:numId w:val="2"/>
+        </w:numPr>
+        <w:rPr>
+          <w:rFonts w:cstheme="minorHAnsi"/>
+          <w:sz w:val="40"/>
+          <w:szCs w:val="40"/>
+          <w:lang w:val="en-US"/>
+        </w:rPr>
+      </w:pPr>
+      <w:r>
+        <w:rPr>
+          <w:rFonts w:cstheme="minorHAnsi"/>
+          <w:sz w:val="40"/>
+          <w:szCs w:val="40"/>
+          <w:lang w:val="en-US"/>
+        </w:rPr>
+        <w:t xml:space="preserve">Update product on success </w:t>
       </w:r>
     </w:p>
     <w:p>
@@ -702,6 +694,21 @@
       </w:r>
       <w:bookmarkStart w:id="0" w:name="_GoBack"/>
       <w:bookmarkEnd w:id="0"/>
+    </w:p>
+    <w:p>
+      <w:pPr>
+        <w:pStyle w:val="a3"/>
+        <w:numPr>
+          <w:ilvl w:val="1"/>
+          <w:numId w:val="2"/>
+        </w:numPr>
+        <w:rPr>
+          <w:rFonts w:cstheme="minorHAnsi"/>
+          <w:sz w:val="40"/>
+          <w:szCs w:val="40"/>
+          <w:lang w:val="en-US"/>
+        </w:rPr>
+      </w:pPr>
     </w:p>
     <w:p>
       <w:pPr>
@@ -719,7 +726,6 @@
           <w:szCs w:val="48"/>
           <w:lang w:val="en-US"/>
         </w:rPr>
-        <w:lastRenderedPageBreak/>
         <w:tab/>
       </w:r>
     </w:p>
@@ -734,11 +740,11 @@
 </file>
 
 <file path=word/numbering.xml><?xml version="1.0" encoding="utf-8"?>
-<w:numbering xmlns:wpc="http://schemas.microsoft.com/office/word/2010/wordprocessingCanvas" xmlns:cx="http://schemas.microsoft.com/office/drawing/2014/chartex" xmlns:cx1="http://schemas.microsoft.com/office/drawing/2015/9/8/chartex" xmlns:mc="http://schemas.openxmlformats.org/markup-compatibility/2006" xmlns:o="urn:schemas-microsoft-com:office:office" xmlns:r="http://schemas.openxmlformats.org/officeDocument/2006/relationships" xmlns:m="http://schemas.openxmlformats.org/officeDocument/2006/math" xmlns:v="urn:schemas-microsoft-com:vml" xmlns:wp14="http://schemas.microsoft.com/office/word/2010/wordprocessingDrawing" xmlns:wp="http://schemas.openxmlformats.org/drawingml/2006/wordprocessingDrawing" xmlns:w10="urn:schemas-microsoft-com:office:word" xmlns:w="http://schemas.openxmlformats.org/wordprocessingml/2006/main" xmlns:w14="http://schemas.microsoft.com/office/word/2010/wordml" xmlns:w15="http://schemas.microsoft.com/office/word/2012/wordml" xmlns:w16se="http://schemas.microsoft.com/office/word/2015/wordml/symex" xmlns:wpg="http://schemas.microsoft.com/office/word/2010/wordprocessingGroup" xmlns:wpi="http://schemas.microsoft.com/office/word/2010/wordprocessingInk" xmlns:wne="http://schemas.microsoft.com/office/word/2006/wordml" xmlns:wps="http://schemas.microsoft.com/office/word/2010/wordprocessingShape" mc:Ignorable="w14 w15 w16se wp14">
+<w:numbering xmlns:wpc="http://schemas.microsoft.com/office/word/2010/wordprocessingCanvas" xmlns:cx="http://schemas.microsoft.com/office/drawing/2014/chartex" xmlns:mc="http://schemas.openxmlformats.org/markup-compatibility/2006" xmlns:o="urn:schemas-microsoft-com:office:office" xmlns:r="http://schemas.openxmlformats.org/officeDocument/2006/relationships" xmlns:m="http://schemas.openxmlformats.org/officeDocument/2006/math" xmlns:v="urn:schemas-microsoft-com:vml" xmlns:wp14="http://schemas.microsoft.com/office/word/2010/wordprocessingDrawing" xmlns:wp="http://schemas.openxmlformats.org/drawingml/2006/wordprocessingDrawing" xmlns:w10="urn:schemas-microsoft-com:office:word" xmlns:w="http://schemas.openxmlformats.org/wordprocessingml/2006/main" xmlns:w14="http://schemas.microsoft.com/office/word/2010/wordml" xmlns:w15="http://schemas.microsoft.com/office/word/2012/wordml" xmlns:w16se="http://schemas.microsoft.com/office/word/2015/wordml/symex" xmlns:wpg="http://schemas.microsoft.com/office/word/2010/wordprocessingGroup" xmlns:wpi="http://schemas.microsoft.com/office/word/2010/wordprocessingInk" xmlns:wne="http://schemas.microsoft.com/office/word/2006/wordml" xmlns:wps="http://schemas.microsoft.com/office/word/2010/wordprocessingShape" mc:Ignorable="w14 w15 w16se wp14">
   <w:abstractNum w:abstractNumId="0" w15:restartNumberingAfterBreak="0">
     <w:nsid w:val="291667EA"/>
     <w:multiLevelType w:val="hybridMultilevel"/>
-    <w:tmpl w:val="B720BA6A"/>
+    <w:tmpl w:val="C2FCE67A"/>
     <w:lvl w:ilvl="0" w:tplc="04190001">
       <w:start w:val="1"/>
       <w:numFmt w:val="bullet"/>
@@ -751,7 +757,7 @@
         <w:rFonts w:ascii="Symbol" w:hAnsi="Symbol" w:hint="default"/>
       </w:rPr>
     </w:lvl>
-    <w:lvl w:ilvl="1" w:tplc="04190003" w:tentative="1">
+    <w:lvl w:ilvl="1" w:tplc="04190003">
       <w:start w:val="1"/>
       <w:numFmt w:val="bullet"/>
       <w:lvlText w:val="o"/>

</xml_diff>

<commit_message>
image handling, about and contacts left
</commit_message>
<xml_diff>
--- a/Plan.docx
+++ b/Plan.docx
@@ -1,6 +1,6 @@
 
 <file path=word/document.xml><?xml version="1.0" encoding="utf-8"?>
-<w:document xmlns:wpc="http://schemas.microsoft.com/office/word/2010/wordprocessingCanvas" xmlns:cx="http://schemas.microsoft.com/office/drawing/2014/chartex" xmlns:mc="http://schemas.openxmlformats.org/markup-compatibility/2006" xmlns:o="urn:schemas-microsoft-com:office:office" xmlns:r="http://schemas.openxmlformats.org/officeDocument/2006/relationships" xmlns:m="http://schemas.openxmlformats.org/officeDocument/2006/math" xmlns:v="urn:schemas-microsoft-com:vml" xmlns:wp14="http://schemas.microsoft.com/office/word/2010/wordprocessingDrawing" xmlns:wp="http://schemas.openxmlformats.org/drawingml/2006/wordprocessingDrawing" xmlns:w10="urn:schemas-microsoft-com:office:word" xmlns:w="http://schemas.openxmlformats.org/wordprocessingml/2006/main" xmlns:w14="http://schemas.microsoft.com/office/word/2010/wordml" xmlns:w15="http://schemas.microsoft.com/office/word/2012/wordml" xmlns:w16se="http://schemas.microsoft.com/office/word/2015/wordml/symex" xmlns:wpg="http://schemas.microsoft.com/office/word/2010/wordprocessingGroup" xmlns:wpi="http://schemas.microsoft.com/office/word/2010/wordprocessingInk" xmlns:wne="http://schemas.microsoft.com/office/word/2006/wordml" xmlns:wps="http://schemas.microsoft.com/office/word/2010/wordprocessingShape" mc:Ignorable="w14 w15 w16se wp14">
+<w:document xmlns:wpc="http://schemas.microsoft.com/office/word/2010/wordprocessingCanvas" xmlns:cx="http://schemas.microsoft.com/office/drawing/2014/chartex" xmlns:cx1="http://schemas.microsoft.com/office/drawing/2015/9/8/chartex" xmlns:mc="http://schemas.openxmlformats.org/markup-compatibility/2006" xmlns:o="urn:schemas-microsoft-com:office:office" xmlns:r="http://schemas.openxmlformats.org/officeDocument/2006/relationships" xmlns:m="http://schemas.openxmlformats.org/officeDocument/2006/math" xmlns:v="urn:schemas-microsoft-com:vml" xmlns:wp14="http://schemas.microsoft.com/office/word/2010/wordprocessingDrawing" xmlns:wp="http://schemas.openxmlformats.org/drawingml/2006/wordprocessingDrawing" xmlns:w10="urn:schemas-microsoft-com:office:word" xmlns:w="http://schemas.openxmlformats.org/wordprocessingml/2006/main" xmlns:w14="http://schemas.microsoft.com/office/word/2010/wordml" xmlns:w15="http://schemas.microsoft.com/office/word/2012/wordml" xmlns:w16se="http://schemas.microsoft.com/office/word/2015/wordml/symex" xmlns:wpg="http://schemas.microsoft.com/office/word/2010/wordprocessingGroup" xmlns:wpi="http://schemas.microsoft.com/office/word/2010/wordprocessingInk" xmlns:wne="http://schemas.microsoft.com/office/word/2006/wordml" xmlns:wps="http://schemas.microsoft.com/office/word/2010/wordprocessingShape" mc:Ignorable="w14 w15 w16se wp14">
   <w:body>
     <w:p>
       <w:pPr>
@@ -114,16 +114,40 @@
           <w:lang w:val="en-US"/>
         </w:rPr>
       </w:pPr>
-      <w:r>
-        <w:rPr>
-          <w:rFonts w:cstheme="minorHAnsi"/>
-          <w:strike/>
-          <w:sz w:val="40"/>
-          <w:szCs w:val="40"/>
-          <w:lang w:val="en-US"/>
-        </w:rPr>
-        <w:t>CatchAsync and AppError</w:t>
-      </w:r>
+      <w:proofErr w:type="spellStart"/>
+      <w:r>
+        <w:rPr>
+          <w:rFonts w:cstheme="minorHAnsi"/>
+          <w:strike/>
+          <w:sz w:val="40"/>
+          <w:szCs w:val="40"/>
+          <w:lang w:val="en-US"/>
+        </w:rPr>
+        <w:t>CatchAsync</w:t>
+      </w:r>
+      <w:proofErr w:type="spellEnd"/>
+      <w:r>
+        <w:rPr>
+          <w:rFonts w:cstheme="minorHAnsi"/>
+          <w:strike/>
+          <w:sz w:val="40"/>
+          <w:szCs w:val="40"/>
+          <w:lang w:val="en-US"/>
+        </w:rPr>
+        <w:t xml:space="preserve"> and </w:t>
+      </w:r>
+      <w:proofErr w:type="spellStart"/>
+      <w:r>
+        <w:rPr>
+          <w:rFonts w:cstheme="minorHAnsi"/>
+          <w:strike/>
+          <w:sz w:val="40"/>
+          <w:szCs w:val="40"/>
+          <w:lang w:val="en-US"/>
+        </w:rPr>
+        <w:t>AppError</w:t>
+      </w:r>
+      <w:proofErr w:type="spellEnd"/>
     </w:p>
     <w:p>
       <w:pPr>
@@ -194,6 +218,32 @@
           <w:szCs w:val="40"/>
           <w:lang w:val="en-US"/>
         </w:rPr>
+        <w:t>Handler factory</w:t>
+      </w:r>
+    </w:p>
+    <w:p>
+      <w:pPr>
+        <w:pStyle w:val="a3"/>
+        <w:numPr>
+          <w:ilvl w:val="0"/>
+          <w:numId w:val="2"/>
+        </w:numPr>
+        <w:rPr>
+          <w:rFonts w:cstheme="minorHAnsi"/>
+          <w:strike/>
+          <w:sz w:val="40"/>
+          <w:szCs w:val="40"/>
+          <w:lang w:val="en-US"/>
+        </w:rPr>
+      </w:pPr>
+      <w:r>
+        <w:rPr>
+          <w:rFonts w:cstheme="minorHAnsi"/>
+          <w:strike/>
+          <w:sz w:val="40"/>
+          <w:szCs w:val="40"/>
+          <w:lang w:val="en-US"/>
+        </w:rPr>
         <w:t>Product Router</w:t>
       </w:r>
     </w:p>
@@ -298,8 +348,20 @@
           <w:szCs w:val="40"/>
           <w:lang w:val="en-US"/>
         </w:rPr>
-        <w:t>Implement auth</w:t>
-      </w:r>
+        <w:t xml:space="preserve">Implement </w:t>
+      </w:r>
+      <w:proofErr w:type="spellStart"/>
+      <w:r>
+        <w:rPr>
+          <w:rFonts w:cstheme="minorHAnsi"/>
+          <w:strike/>
+          <w:sz w:val="40"/>
+          <w:szCs w:val="40"/>
+          <w:lang w:val="en-US"/>
+        </w:rPr>
+        <w:t>auth</w:t>
+      </w:r>
+      <w:proofErr w:type="spellEnd"/>
       <w:r>
         <w:rPr>
           <w:rFonts w:cstheme="minorHAnsi"/>
@@ -326,15 +388,27 @@
           <w:lang w:val="en-US"/>
         </w:rPr>
       </w:pPr>
-      <w:r>
-        <w:rPr>
-          <w:rFonts w:cstheme="minorHAnsi"/>
-          <w:strike/>
-          <w:sz w:val="40"/>
-          <w:szCs w:val="40"/>
-          <w:lang w:val="en-US"/>
-        </w:rPr>
-        <w:t>Impelment password reset</w:t>
+      <w:proofErr w:type="spellStart"/>
+      <w:r>
+        <w:rPr>
+          <w:rFonts w:cstheme="minorHAnsi"/>
+          <w:strike/>
+          <w:sz w:val="40"/>
+          <w:szCs w:val="40"/>
+          <w:lang w:val="en-US"/>
+        </w:rPr>
+        <w:t>Impelment</w:t>
+      </w:r>
+      <w:proofErr w:type="spellEnd"/>
+      <w:r>
+        <w:rPr>
+          <w:rFonts w:cstheme="minorHAnsi"/>
+          <w:strike/>
+          <w:sz w:val="40"/>
+          <w:szCs w:val="40"/>
+          <w:lang w:val="en-US"/>
+        </w:rPr>
+        <w:t xml:space="preserve"> password reset</w:t>
       </w:r>
     </w:p>
     <w:p>
@@ -606,14 +680,16 @@
         </w:numPr>
         <w:rPr>
           <w:rFonts w:cstheme="minorHAnsi"/>
-          <w:sz w:val="40"/>
-          <w:szCs w:val="40"/>
-          <w:lang w:val="en-US"/>
-        </w:rPr>
-      </w:pPr>
-      <w:r>
-        <w:rPr>
-          <w:rFonts w:cstheme="minorHAnsi"/>
+          <w:strike/>
+          <w:sz w:val="40"/>
+          <w:szCs w:val="40"/>
+          <w:lang w:val="en-US"/>
+        </w:rPr>
+      </w:pPr>
+      <w:r>
+        <w:rPr>
+          <w:rFonts w:cstheme="minorHAnsi"/>
+          <w:strike/>
           <w:sz w:val="40"/>
           <w:szCs w:val="40"/>
           <w:lang w:val="en-US"/>
@@ -630,6 +706,32 @@
         </w:numPr>
         <w:rPr>
           <w:rFonts w:cstheme="minorHAnsi"/>
+          <w:strike/>
+          <w:sz w:val="40"/>
+          <w:szCs w:val="40"/>
+          <w:lang w:val="en-US"/>
+        </w:rPr>
+      </w:pPr>
+      <w:r>
+        <w:rPr>
+          <w:rFonts w:cstheme="minorHAnsi"/>
+          <w:strike/>
+          <w:sz w:val="40"/>
+          <w:szCs w:val="40"/>
+          <w:lang w:val="en-US"/>
+        </w:rPr>
+        <w:t xml:space="preserve">Test all </w:t>
+      </w:r>
+    </w:p>
+    <w:p>
+      <w:pPr>
+        <w:pStyle w:val="a3"/>
+        <w:numPr>
+          <w:ilvl w:val="0"/>
+          <w:numId w:val="2"/>
+        </w:numPr>
+        <w:rPr>
+          <w:rFonts w:cstheme="minorHAnsi"/>
           <w:sz w:val="40"/>
           <w:szCs w:val="40"/>
           <w:lang w:val="en-US"/>
@@ -666,6 +768,7 @@
           <w:szCs w:val="40"/>
           <w:lang w:val="en-US"/>
         </w:rPr>
+        <w:lastRenderedPageBreak/>
         <w:t>About</w:t>
       </w:r>
     </w:p>
@@ -694,31 +797,6 @@
       </w:r>
       <w:bookmarkStart w:id="0" w:name="_GoBack"/>
       <w:bookmarkEnd w:id="0"/>
-    </w:p>
-    <w:p>
-      <w:pPr>
-        <w:pStyle w:val="a3"/>
-        <w:numPr>
-          <w:ilvl w:val="1"/>
-          <w:numId w:val="2"/>
-        </w:numPr>
-        <w:rPr>
-          <w:rFonts w:cstheme="minorHAnsi"/>
-          <w:sz w:val="40"/>
-          <w:szCs w:val="40"/>
-          <w:lang w:val="en-US"/>
-        </w:rPr>
-      </w:pPr>
-    </w:p>
-    <w:p>
-      <w:pPr>
-        <w:rPr>
-          <w:rFonts w:asciiTheme="majorHAnsi" w:hAnsiTheme="majorHAnsi" w:cstheme="majorHAnsi"/>
-          <w:sz w:val="48"/>
-          <w:szCs w:val="48"/>
-          <w:lang w:val="en-US"/>
-        </w:rPr>
-      </w:pPr>
       <w:r>
         <w:rPr>
           <w:rFonts w:asciiTheme="majorHAnsi" w:hAnsiTheme="majorHAnsi" w:cstheme="majorHAnsi"/>
@@ -740,7 +818,7 @@
 </file>
 
 <file path=word/numbering.xml><?xml version="1.0" encoding="utf-8"?>
-<w:numbering xmlns:wpc="http://schemas.microsoft.com/office/word/2010/wordprocessingCanvas" xmlns:cx="http://schemas.microsoft.com/office/drawing/2014/chartex" xmlns:mc="http://schemas.openxmlformats.org/markup-compatibility/2006" xmlns:o="urn:schemas-microsoft-com:office:office" xmlns:r="http://schemas.openxmlformats.org/officeDocument/2006/relationships" xmlns:m="http://schemas.openxmlformats.org/officeDocument/2006/math" xmlns:v="urn:schemas-microsoft-com:vml" xmlns:wp14="http://schemas.microsoft.com/office/word/2010/wordprocessingDrawing" xmlns:wp="http://schemas.openxmlformats.org/drawingml/2006/wordprocessingDrawing" xmlns:w10="urn:schemas-microsoft-com:office:word" xmlns:w="http://schemas.openxmlformats.org/wordprocessingml/2006/main" xmlns:w14="http://schemas.microsoft.com/office/word/2010/wordml" xmlns:w15="http://schemas.microsoft.com/office/word/2012/wordml" xmlns:w16se="http://schemas.microsoft.com/office/word/2015/wordml/symex" xmlns:wpg="http://schemas.microsoft.com/office/word/2010/wordprocessingGroup" xmlns:wpi="http://schemas.microsoft.com/office/word/2010/wordprocessingInk" xmlns:wne="http://schemas.microsoft.com/office/word/2006/wordml" xmlns:wps="http://schemas.microsoft.com/office/word/2010/wordprocessingShape" mc:Ignorable="w14 w15 w16se wp14">
+<w:numbering xmlns:wpc="http://schemas.microsoft.com/office/word/2010/wordprocessingCanvas" xmlns:cx="http://schemas.microsoft.com/office/drawing/2014/chartex" xmlns:cx1="http://schemas.microsoft.com/office/drawing/2015/9/8/chartex" xmlns:mc="http://schemas.openxmlformats.org/markup-compatibility/2006" xmlns:o="urn:schemas-microsoft-com:office:office" xmlns:r="http://schemas.openxmlformats.org/officeDocument/2006/relationships" xmlns:m="http://schemas.openxmlformats.org/officeDocument/2006/math" xmlns:v="urn:schemas-microsoft-com:vml" xmlns:wp14="http://schemas.microsoft.com/office/word/2010/wordprocessingDrawing" xmlns:wp="http://schemas.openxmlformats.org/drawingml/2006/wordprocessingDrawing" xmlns:w10="urn:schemas-microsoft-com:office:word" xmlns:w="http://schemas.openxmlformats.org/wordprocessingml/2006/main" xmlns:w14="http://schemas.microsoft.com/office/word/2010/wordml" xmlns:w15="http://schemas.microsoft.com/office/word/2012/wordml" xmlns:w16se="http://schemas.microsoft.com/office/word/2015/wordml/symex" xmlns:wpg="http://schemas.microsoft.com/office/word/2010/wordprocessingGroup" xmlns:wpi="http://schemas.microsoft.com/office/word/2010/wordprocessingInk" xmlns:wne="http://schemas.microsoft.com/office/word/2006/wordml" xmlns:wps="http://schemas.microsoft.com/office/word/2010/wordprocessingShape" mc:Ignorable="w14 w15 w16se wp14">
   <w:abstractNum w:abstractNumId="0" w15:restartNumberingAfterBreak="0">
     <w:nsid w:val="291667EA"/>
     <w:multiLevelType w:val="hybridMultilevel"/>

</xml_diff>

<commit_message>
looks like back is done
</commit_message>
<xml_diff>
--- a/Plan.docx
+++ b/Plan.docx
@@ -1,6 +1,6 @@
 
 <file path=word/document.xml><?xml version="1.0" encoding="utf-8"?>
-<w:document xmlns:wpc="http://schemas.microsoft.com/office/word/2010/wordprocessingCanvas" xmlns:cx="http://schemas.microsoft.com/office/drawing/2014/chartex" xmlns:mc="http://schemas.openxmlformats.org/markup-compatibility/2006" xmlns:o="urn:schemas-microsoft-com:office:office" xmlns:r="http://schemas.openxmlformats.org/officeDocument/2006/relationships" xmlns:m="http://schemas.openxmlformats.org/officeDocument/2006/math" xmlns:v="urn:schemas-microsoft-com:vml" xmlns:wp14="http://schemas.microsoft.com/office/word/2010/wordprocessingDrawing" xmlns:wp="http://schemas.openxmlformats.org/drawingml/2006/wordprocessingDrawing" xmlns:w10="urn:schemas-microsoft-com:office:word" xmlns:w="http://schemas.openxmlformats.org/wordprocessingml/2006/main" xmlns:w14="http://schemas.microsoft.com/office/word/2010/wordml" xmlns:w15="http://schemas.microsoft.com/office/word/2012/wordml" xmlns:w16se="http://schemas.microsoft.com/office/word/2015/wordml/symex" xmlns:wpg="http://schemas.microsoft.com/office/word/2010/wordprocessingGroup" xmlns:wpi="http://schemas.microsoft.com/office/word/2010/wordprocessingInk" xmlns:wne="http://schemas.microsoft.com/office/word/2006/wordml" xmlns:wps="http://schemas.microsoft.com/office/word/2010/wordprocessingShape" mc:Ignorable="w14 w15 w16se wp14">
+<w:document xmlns:wpc="http://schemas.microsoft.com/office/word/2010/wordprocessingCanvas" xmlns:cx="http://schemas.microsoft.com/office/drawing/2014/chartex" xmlns:cx1="http://schemas.microsoft.com/office/drawing/2015/9/8/chartex" xmlns:mc="http://schemas.openxmlformats.org/markup-compatibility/2006" xmlns:o="urn:schemas-microsoft-com:office:office" xmlns:r="http://schemas.openxmlformats.org/officeDocument/2006/relationships" xmlns:m="http://schemas.openxmlformats.org/officeDocument/2006/math" xmlns:v="urn:schemas-microsoft-com:vml" xmlns:wp14="http://schemas.microsoft.com/office/word/2010/wordprocessingDrawing" xmlns:wp="http://schemas.openxmlformats.org/drawingml/2006/wordprocessingDrawing" xmlns:w10="urn:schemas-microsoft-com:office:word" xmlns:w="http://schemas.openxmlformats.org/wordprocessingml/2006/main" xmlns:w14="http://schemas.microsoft.com/office/word/2010/wordml" xmlns:w15="http://schemas.microsoft.com/office/word/2012/wordml" xmlns:w16se="http://schemas.microsoft.com/office/word/2015/wordml/symex" xmlns:wpg="http://schemas.microsoft.com/office/word/2010/wordprocessingGroup" xmlns:wpi="http://schemas.microsoft.com/office/word/2010/wordprocessingInk" xmlns:wne="http://schemas.microsoft.com/office/word/2006/wordml" xmlns:wps="http://schemas.microsoft.com/office/word/2010/wordprocessingShape" mc:Ignorable="w14 w15 w16se wp14">
   <w:body>
     <w:p>
       <w:pPr>
@@ -114,16 +114,40 @@
           <w:lang w:val="en-US"/>
         </w:rPr>
       </w:pPr>
-      <w:r>
-        <w:rPr>
-          <w:rFonts w:cstheme="minorHAnsi"/>
-          <w:strike/>
-          <w:sz w:val="40"/>
-          <w:szCs w:val="40"/>
-          <w:lang w:val="en-US"/>
-        </w:rPr>
-        <w:t>CatchAsync and AppError</w:t>
-      </w:r>
+      <w:proofErr w:type="spellStart"/>
+      <w:r>
+        <w:rPr>
+          <w:rFonts w:cstheme="minorHAnsi"/>
+          <w:strike/>
+          <w:sz w:val="40"/>
+          <w:szCs w:val="40"/>
+          <w:lang w:val="en-US"/>
+        </w:rPr>
+        <w:t>CatchAsync</w:t>
+      </w:r>
+      <w:proofErr w:type="spellEnd"/>
+      <w:r>
+        <w:rPr>
+          <w:rFonts w:cstheme="minorHAnsi"/>
+          <w:strike/>
+          <w:sz w:val="40"/>
+          <w:szCs w:val="40"/>
+          <w:lang w:val="en-US"/>
+        </w:rPr>
+        <w:t xml:space="preserve"> and </w:t>
+      </w:r>
+      <w:proofErr w:type="spellStart"/>
+      <w:r>
+        <w:rPr>
+          <w:rFonts w:cstheme="minorHAnsi"/>
+          <w:strike/>
+          <w:sz w:val="40"/>
+          <w:szCs w:val="40"/>
+          <w:lang w:val="en-US"/>
+        </w:rPr>
+        <w:t>AppError</w:t>
+      </w:r>
+      <w:proofErr w:type="spellEnd"/>
     </w:p>
     <w:p>
       <w:pPr>
@@ -324,8 +348,20 @@
           <w:szCs w:val="40"/>
           <w:lang w:val="en-US"/>
         </w:rPr>
-        <w:t>Implement auth</w:t>
-      </w:r>
+        <w:t xml:space="preserve">Implement </w:t>
+      </w:r>
+      <w:proofErr w:type="spellStart"/>
+      <w:r>
+        <w:rPr>
+          <w:rFonts w:cstheme="minorHAnsi"/>
+          <w:strike/>
+          <w:sz w:val="40"/>
+          <w:szCs w:val="40"/>
+          <w:lang w:val="en-US"/>
+        </w:rPr>
+        <w:t>auth</w:t>
+      </w:r>
+      <w:proofErr w:type="spellEnd"/>
       <w:r>
         <w:rPr>
           <w:rFonts w:cstheme="minorHAnsi"/>
@@ -352,15 +388,27 @@
           <w:lang w:val="en-US"/>
         </w:rPr>
       </w:pPr>
-      <w:r>
-        <w:rPr>
-          <w:rFonts w:cstheme="minorHAnsi"/>
-          <w:strike/>
-          <w:sz w:val="40"/>
-          <w:szCs w:val="40"/>
-          <w:lang w:val="en-US"/>
-        </w:rPr>
-        <w:t>Impelment password reset</w:t>
+      <w:proofErr w:type="spellStart"/>
+      <w:r>
+        <w:rPr>
+          <w:rFonts w:cstheme="minorHAnsi"/>
+          <w:strike/>
+          <w:sz w:val="40"/>
+          <w:szCs w:val="40"/>
+          <w:lang w:val="en-US"/>
+        </w:rPr>
+        <w:t>Impelment</w:t>
+      </w:r>
+      <w:proofErr w:type="spellEnd"/>
+      <w:r>
+        <w:rPr>
+          <w:rFonts w:cstheme="minorHAnsi"/>
+          <w:strike/>
+          <w:sz w:val="40"/>
+          <w:szCs w:val="40"/>
+          <w:lang w:val="en-US"/>
+        </w:rPr>
+        <w:t xml:space="preserve"> password reset</w:t>
       </w:r>
     </w:p>
     <w:p>
@@ -684,248 +732,75 @@
         </w:numPr>
         <w:rPr>
           <w:rFonts w:cstheme="minorHAnsi"/>
-          <w:sz w:val="40"/>
-          <w:szCs w:val="40"/>
-          <w:lang w:val="en-US"/>
-        </w:rPr>
-      </w:pPr>
-      <w:r>
-        <w:rPr>
-          <w:rFonts w:cstheme="minorHAnsi"/>
-          <w:sz w:val="40"/>
-          <w:szCs w:val="40"/>
-          <w:lang w:val="en-US"/>
-        </w:rPr>
-        <w:t>Upload all photos</w:t>
-      </w:r>
-    </w:p>
-    <w:p>
-      <w:pPr>
-        <w:pStyle w:val="a3"/>
-        <w:numPr>
-          <w:ilvl w:val="0"/>
-          <w:numId w:val="2"/>
-        </w:numPr>
-        <w:rPr>
-          <w:rFonts w:cstheme="minorHAnsi"/>
-          <w:sz w:val="40"/>
-          <w:szCs w:val="40"/>
-          <w:lang w:val="en-US"/>
-        </w:rPr>
-      </w:pPr>
-      <w:r>
-        <w:rPr>
-          <w:rFonts w:cstheme="minorHAnsi"/>
+          <w:strike/>
+          <w:sz w:val="40"/>
+          <w:szCs w:val="40"/>
+          <w:lang w:val="en-US"/>
+        </w:rPr>
+      </w:pPr>
+      <w:r>
+        <w:rPr>
+          <w:rFonts w:cstheme="minorHAnsi"/>
+          <w:strike/>
+          <w:sz w:val="40"/>
+          <w:szCs w:val="40"/>
+          <w:lang w:val="en-US"/>
+        </w:rPr>
+        <w:t>Photos handler</w:t>
+      </w:r>
+    </w:p>
+    <w:p>
+      <w:pPr>
+        <w:pStyle w:val="a3"/>
+        <w:numPr>
+          <w:ilvl w:val="0"/>
+          <w:numId w:val="2"/>
+        </w:numPr>
+        <w:rPr>
+          <w:rFonts w:cstheme="minorHAnsi"/>
+          <w:strike/>
+          <w:sz w:val="40"/>
+          <w:szCs w:val="40"/>
+          <w:lang w:val="en-US"/>
+        </w:rPr>
+      </w:pPr>
+      <w:r>
+        <w:rPr>
+          <w:rFonts w:cstheme="minorHAnsi"/>
+          <w:strike/>
           <w:sz w:val="40"/>
           <w:szCs w:val="40"/>
           <w:lang w:val="en-US"/>
         </w:rPr>
         <w:lastRenderedPageBreak/>
-        <w:t>Send all photos</w:t>
-      </w:r>
-    </w:p>
-    <w:p>
-      <w:pPr>
-        <w:pStyle w:val="a3"/>
-        <w:numPr>
-          <w:ilvl w:val="0"/>
-          <w:numId w:val="2"/>
-        </w:numPr>
-        <w:rPr>
-          <w:rFonts w:cstheme="minorHAnsi"/>
-          <w:sz w:val="40"/>
-          <w:szCs w:val="40"/>
-          <w:lang w:val="en-US"/>
-        </w:rPr>
-      </w:pPr>
-      <w:r>
-        <w:rPr>
-          <w:rFonts w:cstheme="minorHAnsi"/>
-          <w:sz w:val="40"/>
-          <w:szCs w:val="40"/>
-          <w:lang w:val="en-US"/>
-        </w:rPr>
-        <w:t>Send main photo</w:t>
-      </w:r>
-    </w:p>
-    <w:p>
-      <w:pPr>
-        <w:pStyle w:val="a3"/>
-        <w:numPr>
-          <w:ilvl w:val="0"/>
-          <w:numId w:val="2"/>
-        </w:numPr>
-        <w:rPr>
-          <w:rFonts w:cstheme="minorHAnsi"/>
-          <w:sz w:val="40"/>
-          <w:szCs w:val="40"/>
-          <w:lang w:val="en-US"/>
-        </w:rPr>
-      </w:pPr>
-      <w:r>
-        <w:rPr>
-          <w:rFonts w:cstheme="minorHAnsi"/>
-          <w:sz w:val="40"/>
-          <w:szCs w:val="40"/>
-          <w:lang w:val="en-US"/>
-        </w:rPr>
-        <w:t>Delete photos</w:t>
-      </w:r>
-    </w:p>
-    <w:p>
-      <w:pPr>
-        <w:pStyle w:val="a3"/>
-        <w:numPr>
-          <w:ilvl w:val="0"/>
-          <w:numId w:val="2"/>
-        </w:numPr>
-        <w:rPr>
-          <w:rFonts w:cstheme="minorHAnsi"/>
-          <w:sz w:val="40"/>
-          <w:szCs w:val="40"/>
-          <w:lang w:val="en-US"/>
-        </w:rPr>
-      </w:pPr>
-      <w:r>
-        <w:rPr>
-          <w:rFonts w:cstheme="minorHAnsi"/>
-          <w:sz w:val="40"/>
-          <w:szCs w:val="40"/>
-          <w:lang w:val="en-US"/>
-        </w:rPr>
-        <w:t>To add new photo</w:t>
-      </w:r>
-    </w:p>
-    <w:p>
-      <w:pPr>
-        <w:pStyle w:val="a3"/>
-        <w:numPr>
-          <w:ilvl w:val="1"/>
-          <w:numId w:val="2"/>
-        </w:numPr>
-        <w:rPr>
-          <w:rFonts w:cstheme="minorHAnsi"/>
-          <w:sz w:val="40"/>
-          <w:szCs w:val="40"/>
-          <w:lang w:val="en-US"/>
-        </w:rPr>
-      </w:pPr>
-      <w:r>
-        <w:rPr>
-          <w:rFonts w:cstheme="minorHAnsi"/>
-          <w:sz w:val="40"/>
-          <w:szCs w:val="40"/>
-          <w:lang w:val="en-US"/>
-        </w:rPr>
-        <w:t>Create name and save to db</w:t>
-      </w:r>
-    </w:p>
-    <w:p>
-      <w:pPr>
-        <w:pStyle w:val="a3"/>
-        <w:numPr>
-          <w:ilvl w:val="1"/>
-          <w:numId w:val="2"/>
-        </w:numPr>
-        <w:rPr>
-          <w:rFonts w:cstheme="minorHAnsi"/>
-          <w:sz w:val="40"/>
-          <w:szCs w:val="40"/>
-          <w:lang w:val="en-US"/>
-        </w:rPr>
-      </w:pPr>
-      <w:r>
-        <w:rPr>
-          <w:rFonts w:cstheme="minorHAnsi"/>
-          <w:sz w:val="40"/>
-          <w:szCs w:val="40"/>
-          <w:lang w:val="en-US"/>
-        </w:rPr>
-        <w:t xml:space="preserve">Upload photo and save </w:t>
+        <w:t>Implement contacts</w:t>
+      </w:r>
+    </w:p>
+    <w:p>
+      <w:pPr>
+        <w:pStyle w:val="a3"/>
+        <w:numPr>
+          <w:ilvl w:val="0"/>
+          <w:numId w:val="2"/>
+        </w:numPr>
+        <w:rPr>
+          <w:rFonts w:cstheme="minorHAnsi"/>
+          <w:sz w:val="40"/>
+          <w:szCs w:val="40"/>
+          <w:lang w:val="en-US"/>
+        </w:rPr>
+      </w:pPr>
+      <w:r>
+        <w:rPr>
+          <w:rFonts w:cstheme="minorHAnsi"/>
+          <w:sz w:val="40"/>
+          <w:szCs w:val="40"/>
+          <w:lang w:val="en-US"/>
+        </w:rPr>
+        <w:t>About</w:t>
       </w:r>
       <w:bookmarkStart w:id="0" w:name="_GoBack"/>
       <w:bookmarkEnd w:id="0"/>
-    </w:p>
-    <w:p>
-      <w:pPr>
-        <w:pStyle w:val="a3"/>
-        <w:numPr>
-          <w:ilvl w:val="0"/>
-          <w:numId w:val="2"/>
-        </w:numPr>
-        <w:rPr>
-          <w:rFonts w:cstheme="minorHAnsi"/>
-          <w:sz w:val="40"/>
-          <w:szCs w:val="40"/>
-          <w:lang w:val="en-US"/>
-        </w:rPr>
-      </w:pPr>
-      <w:r>
-        <w:rPr>
-          <w:rFonts w:cstheme="minorHAnsi"/>
-          <w:sz w:val="40"/>
-          <w:szCs w:val="40"/>
-          <w:lang w:val="en-US"/>
-        </w:rPr>
-        <w:t>Implement contacts (mixed type)</w:t>
-      </w:r>
-    </w:p>
-    <w:p>
-      <w:pPr>
-        <w:pStyle w:val="a3"/>
-        <w:numPr>
-          <w:ilvl w:val="0"/>
-          <w:numId w:val="2"/>
-        </w:numPr>
-        <w:rPr>
-          <w:rFonts w:cstheme="minorHAnsi"/>
-          <w:sz w:val="40"/>
-          <w:szCs w:val="40"/>
-          <w:lang w:val="en-US"/>
-        </w:rPr>
-      </w:pPr>
-      <w:r>
-        <w:rPr>
-          <w:rFonts w:cstheme="minorHAnsi"/>
-          <w:sz w:val="40"/>
-          <w:szCs w:val="40"/>
-          <w:lang w:val="en-US"/>
-        </w:rPr>
-        <w:t>About</w:t>
-      </w:r>
-    </w:p>
-    <w:p>
-      <w:pPr>
-        <w:pStyle w:val="a3"/>
-        <w:numPr>
-          <w:ilvl w:val="0"/>
-          <w:numId w:val="2"/>
-        </w:numPr>
-        <w:rPr>
-          <w:rFonts w:cstheme="minorHAnsi"/>
-          <w:sz w:val="40"/>
-          <w:szCs w:val="40"/>
-          <w:lang w:val="en-US"/>
-        </w:rPr>
-      </w:pPr>
-      <w:r>
-        <w:rPr>
-          <w:rFonts w:cstheme="minorHAnsi"/>
-          <w:sz w:val="40"/>
-          <w:szCs w:val="40"/>
-          <w:lang w:val="en-US"/>
-        </w:rPr>
-        <w:t>Uploading photos</w:t>
-      </w:r>
-      <w:r>
-        <w:rPr>
-          <w:rFonts w:asciiTheme="majorHAnsi" w:hAnsiTheme="majorHAnsi" w:cstheme="majorHAnsi"/>
-          <w:sz w:val="48"/>
-          <w:szCs w:val="48"/>
-          <w:lang w:val="en-US"/>
-        </w:rPr>
-        <w:tab/>
-      </w:r>
     </w:p>
     <w:sectPr>
       <w:pgSz w:w="11906" w:h="16838"/>
@@ -938,7 +813,7 @@
 </file>
 
 <file path=word/numbering.xml><?xml version="1.0" encoding="utf-8"?>
-<w:numbering xmlns:wpc="http://schemas.microsoft.com/office/word/2010/wordprocessingCanvas" xmlns:cx="http://schemas.microsoft.com/office/drawing/2014/chartex" xmlns:mc="http://schemas.openxmlformats.org/markup-compatibility/2006" xmlns:o="urn:schemas-microsoft-com:office:office" xmlns:r="http://schemas.openxmlformats.org/officeDocument/2006/relationships" xmlns:m="http://schemas.openxmlformats.org/officeDocument/2006/math" xmlns:v="urn:schemas-microsoft-com:vml" xmlns:wp14="http://schemas.microsoft.com/office/word/2010/wordprocessingDrawing" xmlns:wp="http://schemas.openxmlformats.org/drawingml/2006/wordprocessingDrawing" xmlns:w10="urn:schemas-microsoft-com:office:word" xmlns:w="http://schemas.openxmlformats.org/wordprocessingml/2006/main" xmlns:w14="http://schemas.microsoft.com/office/word/2010/wordml" xmlns:w15="http://schemas.microsoft.com/office/word/2012/wordml" xmlns:w16se="http://schemas.microsoft.com/office/word/2015/wordml/symex" xmlns:wpg="http://schemas.microsoft.com/office/word/2010/wordprocessingGroup" xmlns:wpi="http://schemas.microsoft.com/office/word/2010/wordprocessingInk" xmlns:wne="http://schemas.microsoft.com/office/word/2006/wordml" xmlns:wps="http://schemas.microsoft.com/office/word/2010/wordprocessingShape" mc:Ignorable="w14 w15 w16se wp14">
+<w:numbering xmlns:wpc="http://schemas.microsoft.com/office/word/2010/wordprocessingCanvas" xmlns:cx="http://schemas.microsoft.com/office/drawing/2014/chartex" xmlns:cx1="http://schemas.microsoft.com/office/drawing/2015/9/8/chartex" xmlns:mc="http://schemas.openxmlformats.org/markup-compatibility/2006" xmlns:o="urn:schemas-microsoft-com:office:office" xmlns:r="http://schemas.openxmlformats.org/officeDocument/2006/relationships" xmlns:m="http://schemas.openxmlformats.org/officeDocument/2006/math" xmlns:v="urn:schemas-microsoft-com:vml" xmlns:wp14="http://schemas.microsoft.com/office/word/2010/wordprocessingDrawing" xmlns:wp="http://schemas.openxmlformats.org/drawingml/2006/wordprocessingDrawing" xmlns:w10="urn:schemas-microsoft-com:office:word" xmlns:w="http://schemas.openxmlformats.org/wordprocessingml/2006/main" xmlns:w14="http://schemas.microsoft.com/office/word/2010/wordml" xmlns:w15="http://schemas.microsoft.com/office/word/2012/wordml" xmlns:w16se="http://schemas.microsoft.com/office/word/2015/wordml/symex" xmlns:wpg="http://schemas.microsoft.com/office/word/2010/wordprocessingGroup" xmlns:wpi="http://schemas.microsoft.com/office/word/2010/wordprocessingInk" xmlns:wne="http://schemas.microsoft.com/office/word/2006/wordml" xmlns:wps="http://schemas.microsoft.com/office/word/2010/wordprocessingShape" mc:Ignorable="w14 w15 w16se wp14">
   <w:abstractNum w:abstractNumId="0" w15:restartNumberingAfterBreak="0">
     <w:nsid w:val="291667EA"/>
     <w:multiLevelType w:val="hybridMultilevel"/>

</xml_diff>